<commit_message>
data flow diagram and user stories added
</commit_message>
<xml_diff>
--- a/Project Design and Planning/Project Design Phase II/Solution Requirements.docx
+++ b/Project Design and Planning/Project Design Phase II/Solution Requirements.docx
@@ -654,12 +654,6 @@
               <w:rPr>
                 <w:rFonts w:cstheme="minorHAnsi"/>
               </w:rPr>
-              <w:t>, agent, admin</w:t>
-            </w:r>
-            <w:r>
-              <w:rPr>
-                <w:rFonts w:cstheme="minorHAnsi"/>
-              </w:rPr>
               <w:t>)</w:t>
             </w:r>
           </w:p>
@@ -867,7 +861,7 @@
               <w:rPr>
                 <w:rFonts w:cstheme="minorHAnsi"/>
               </w:rPr>
-              <w:t>Dashboard (customer)</w:t>
+              <w:t>Agent creation (admin)</w:t>
             </w:r>
           </w:p>
         </w:tc>
@@ -885,7 +879,7 @@
               <w:rPr>
                 <w:rFonts w:cstheme="minorHAnsi"/>
               </w:rPr>
-              <w:t>Show all the tickets raised by the customer</w:t>
+              <w:t>Create an agent profile with username, email and password</w:t>
             </w:r>
           </w:p>
         </w:tc>
@@ -908,7 +902,78 @@
               <w:rPr>
                 <w:rFonts w:cstheme="minorHAnsi"/>
               </w:rPr>
-              <w:t>FR-5</w:t>
+              <w:t>FR-</w:t>
+            </w:r>
+            <w:r>
+              <w:rPr>
+                <w:rFonts w:cstheme="minorHAnsi"/>
+              </w:rPr>
+              <w:t>5</w:t>
+            </w:r>
+          </w:p>
+        </w:tc>
+        <w:tc>
+          <w:tcPr>
+            <w:tcW w:w="3150" w:type="dxa"/>
+          </w:tcPr>
+          <w:p>
+            <w:pPr>
+              <w:rPr>
+                <w:rFonts w:cstheme="minorHAnsi"/>
+              </w:rPr>
+            </w:pPr>
+            <w:r>
+              <w:rPr>
+                <w:rFonts w:cstheme="minorHAnsi"/>
+              </w:rPr>
+              <w:t>Dashboard (customer)</w:t>
+            </w:r>
+          </w:p>
+        </w:tc>
+        <w:tc>
+          <w:tcPr>
+            <w:tcW w:w="5248" w:type="dxa"/>
+          </w:tcPr>
+          <w:p>
+            <w:pPr>
+              <w:rPr>
+                <w:rFonts w:cstheme="minorHAnsi"/>
+              </w:rPr>
+            </w:pPr>
+            <w:r>
+              <w:rPr>
+                <w:rFonts w:cstheme="minorHAnsi"/>
+              </w:rPr>
+              <w:t>Show all the tickets raised by the customer</w:t>
+            </w:r>
+          </w:p>
+        </w:tc>
+      </w:tr>
+      <w:tr>
+        <w:trPr>
+          <w:trHeight w:val="624"/>
+        </w:trPr>
+        <w:tc>
+          <w:tcPr>
+            <w:tcW w:w="926" w:type="dxa"/>
+          </w:tcPr>
+          <w:p>
+            <w:pPr>
+              <w:rPr>
+                <w:rFonts w:cstheme="minorHAnsi"/>
+              </w:rPr>
+            </w:pPr>
+            <w:r>
+              <w:rPr>
+                <w:rFonts w:cstheme="minorHAnsi"/>
+              </w:rPr>
+              <w:t>FR-</w:t>
+            </w:r>
+            <w:r>
+              <w:rPr>
+                <w:rFonts w:cstheme="minorHAnsi"/>
+              </w:rPr>
+              <w:t>6</w:t>
             </w:r>
           </w:p>
         </w:tc>
@@ -967,7 +1032,13 @@
               <w:rPr>
                 <w:rFonts w:cstheme="minorHAnsi"/>
               </w:rPr>
-              <w:t>FR-6</w:t>
+              <w:t>FR-</w:t>
+            </w:r>
+            <w:r>
+              <w:rPr>
+                <w:rFonts w:cstheme="minorHAnsi"/>
+              </w:rPr>
+              <w:t>7</w:t>
             </w:r>
           </w:p>
         </w:tc>
@@ -1026,7 +1097,13 @@
               <w:rPr>
                 <w:rFonts w:cstheme="minorHAnsi"/>
               </w:rPr>
-              <w:t>FR-7</w:t>
+              <w:t>FR-</w:t>
+            </w:r>
+            <w:r>
+              <w:rPr>
+                <w:rFonts w:cstheme="minorHAnsi"/>
+              </w:rPr>
+              <w:t>8</w:t>
             </w:r>
           </w:p>
         </w:tc>
@@ -1091,7 +1168,7 @@
               <w:rPr>
                 <w:rFonts w:cstheme="minorHAnsi"/>
               </w:rPr>
-              <w:t>8</w:t>
+              <w:t>9</w:t>
             </w:r>
           </w:p>
         </w:tc>
@@ -1174,7 +1251,7 @@
               <w:rPr>
                 <w:rFonts w:cstheme="minorHAnsi"/>
               </w:rPr>
-              <w:t>9</w:t>
+              <w:t>10</w:t>
             </w:r>
           </w:p>
         </w:tc>
@@ -1302,7 +1379,13 @@
               <w:rPr>
                 <w:rFonts w:cstheme="minorHAnsi"/>
               </w:rPr>
-              <w:t>FR-10</w:t>
+              <w:t>FR-1</w:t>
+            </w:r>
+            <w:r>
+              <w:rPr>
+                <w:rFonts w:cstheme="minorHAnsi"/>
+              </w:rPr>
+              <w:t>1</w:t>
             </w:r>
           </w:p>
         </w:tc>
@@ -1344,15 +1427,6 @@
         </w:tc>
       </w:tr>
     </w:tbl>
-    <w:p>
-      <w:pPr>
-        <w:rPr>
-          <w:rFonts w:cstheme="minorHAnsi"/>
-          <w:b/>
-          <w:bCs/>
-        </w:rPr>
-      </w:pPr>
-    </w:p>
     <w:p>
       <w:pPr>
         <w:rPr>

</xml_diff>